<commit_message>
Sprint 3 Documento Finalizado
</commit_message>
<xml_diff>
--- a/Documentacion Sprints/SPRINT 3 - DLLO PROTOTIPO SOFT FORMULARIO SIMAT MATRICULA ESTUDIANTES IED SAN PEDRO.docx
+++ b/Documentacion Sprints/SPRINT 3 - DLLO PROTOTIPO SOFT FORMULARIO SIMAT MATRICULA ESTUDIANTES IED SAN PEDRO.docx
@@ -15226,8 +15226,6 @@
           <w:lang w:val="es-CO"/>
         </w:rPr>
       </w:pPr>
-      <w:bookmarkStart w:id="0" w:name="_GoBack"/>
-      <w:bookmarkEnd w:id="0"/>
     </w:p>
     <w:p>
       <w:pPr>
@@ -15654,6 +15652,62 @@
     </w:p>
     <w:p>
       <w:pPr>
+        <w:pStyle w:val="Prrafodelista"/>
+        <w:spacing w:line="276" w:lineRule="auto"/>
+        <w:jc w:val="both"/>
+        <w:rPr>
+          <w:rFonts w:cstheme="minorHAnsi"/>
+          <w:b/>
+          <w:bCs/>
+          <w:color w:val="000000" w:themeColor="text1"/>
+          <w:sz w:val="24"/>
+          <w:szCs w:val="24"/>
+          <w:u w:val="single"/>
+          <w:lang w:val="es-CO"/>
+        </w:rPr>
+      </w:pPr>
+    </w:p>
+    <w:p>
+      <w:pPr>
+        <w:pStyle w:val="Prrafodelista"/>
+        <w:spacing w:line="276" w:lineRule="auto"/>
+        <w:jc w:val="both"/>
+        <w:rPr>
+          <w:rFonts w:cstheme="minorHAnsi"/>
+          <w:bCs/>
+          <w:color w:val="000000" w:themeColor="text1"/>
+          <w:sz w:val="24"/>
+          <w:szCs w:val="24"/>
+          <w:lang w:val="es-CO"/>
+        </w:rPr>
+      </w:pPr>
+      <w:r>
+        <w:rPr>
+          <w:rFonts w:cstheme="minorHAnsi"/>
+          <w:bCs/>
+          <w:color w:val="000000" w:themeColor="text1"/>
+          <w:sz w:val="24"/>
+          <w:szCs w:val="24"/>
+          <w:lang w:val="es-CO"/>
+        </w:rPr>
+        <w:t xml:space="preserve">Evidencia </w:t>
+      </w:r>
+      <w:r>
+        <w:rPr>
+          <w:rFonts w:cstheme="minorHAnsi"/>
+          <w:bCs/>
+          <w:color w:val="000000" w:themeColor="text1"/>
+          <w:sz w:val="24"/>
+          <w:szCs w:val="24"/>
+          <w:lang w:val="es-CO"/>
+        </w:rPr>
+        <w:t>reunión vía Zoom, tareas aun en curso y asignando labores a cada integrante para su realización y correspondiente finalización.</w:t>
+      </w:r>
+      <w:bookmarkStart w:id="0" w:name="_GoBack"/>
+      <w:bookmarkEnd w:id="0"/>
+    </w:p>
+    <w:p>
+      <w:pPr>
         <w:spacing w:line="276" w:lineRule="auto"/>
         <w:jc w:val="both"/>
         <w:rPr>
@@ -15833,21 +15887,6 @@
     <w:p>
       <w:pPr>
         <w:spacing w:line="276" w:lineRule="auto"/>
-        <w:jc w:val="both"/>
-        <w:rPr>
-          <w:rFonts w:cstheme="minorHAnsi"/>
-          <w:b/>
-          <w:bCs/>
-          <w:color w:val="000000" w:themeColor="text1"/>
-          <w:sz w:val="24"/>
-          <w:szCs w:val="24"/>
-          <w:lang w:val="es-CO"/>
-        </w:rPr>
-      </w:pPr>
-    </w:p>
-    <w:p>
-      <w:pPr>
-        <w:spacing w:line="276" w:lineRule="auto"/>
         <w:jc w:val="center"/>
         <w:rPr>
           <w:b/>
@@ -15939,7 +15978,7 @@
             <w:noProof/>
             <w:lang w:val="es-ES"/>
           </w:rPr>
-          <w:t>4</w:t>
+          <w:t>2</w:t>
         </w:r>
         <w:r>
           <w:fldChar w:fldCharType="end"/>

</xml_diff>

<commit_message>
Sprint 3, Adjuntar Evidecias Formulario profe Edward Ropero
</commit_message>
<xml_diff>
--- a/Documentacion Sprints/SPRINT 3 - DLLO PROTOTIPO SOFT FORMULARIO SIMAT MATRICULA ESTUDIANTES IED SAN PEDRO.docx
+++ b/Documentacion Sprints/SPRINT 3 - DLLO PROTOTIPO SOFT FORMULARIO SIMAT MATRICULA ESTUDIANTES IED SAN PEDRO.docx
@@ -12492,8 +12492,6 @@
           <w:lang w:val="es-CO"/>
         </w:rPr>
       </w:pPr>
-      <w:bookmarkStart w:id="0" w:name="_GoBack"/>
-      <w:bookmarkEnd w:id="0"/>
       <w:r>
         <w:rPr>
           <w:b/>
@@ -15545,16 +15543,16 @@
           <w:szCs w:val="24"/>
         </w:rPr>
         <w:drawing>
-          <wp:anchor distT="0" distB="0" distL="114300" distR="114300" simplePos="0" relativeHeight="251667456" behindDoc="0" locked="0" layoutInCell="1" allowOverlap="1" wp14:anchorId="3578D204" wp14:editId="1C9DA118">
+          <wp:anchor distT="0" distB="0" distL="114300" distR="114300" simplePos="0" relativeHeight="251667456" behindDoc="0" locked="0" layoutInCell="1" allowOverlap="1" wp14:anchorId="3578D204" wp14:editId="49FC80E3">
             <wp:simplePos x="0" y="0"/>
             <wp:positionH relativeFrom="margin">
-              <wp:posOffset>98178</wp:posOffset>
+              <wp:posOffset>93345</wp:posOffset>
             </wp:positionH>
             <wp:positionV relativeFrom="paragraph">
-              <wp:posOffset>186063</wp:posOffset>
+              <wp:posOffset>188595</wp:posOffset>
             </wp:positionV>
             <wp:extent cx="5608955" cy="3132455"/>
-            <wp:effectExtent l="0" t="0" r="0" b="0"/>
+            <wp:effectExtent l="19050" t="19050" r="10795" b="10795"/>
             <wp:wrapSquare wrapText="bothSides"/>
             <wp:docPr id="11" name="Imagen 11"/>
             <wp:cNvGraphicFramePr>
@@ -15591,8 +15589,10 @@
                       <a:avLst/>
                     </a:prstGeom>
                     <a:noFill/>
-                    <a:ln>
-                      <a:noFill/>
+                    <a:ln w="12700">
+                      <a:solidFill>
+                        <a:schemeClr val="tx2"/>
+                      </a:solidFill>
                     </a:ln>
                   </pic:spPr>
                 </pic:pic>
@@ -15637,6 +15637,78 @@
           <w:lang w:val="es-CO"/>
         </w:rPr>
       </w:pPr>
+      <w:r>
+        <w:rPr>
+          <w:rFonts w:cstheme="minorHAnsi"/>
+          <w:b/>
+          <w:bCs/>
+          <w:noProof/>
+          <w:color w:val="000000" w:themeColor="text1"/>
+          <w:sz w:val="24"/>
+          <w:szCs w:val="24"/>
+        </w:rPr>
+        <w:lastRenderedPageBreak/>
+        <w:drawing>
+          <wp:anchor distT="0" distB="0" distL="114300" distR="114300" simplePos="0" relativeHeight="251688960" behindDoc="0" locked="0" layoutInCell="1" allowOverlap="1" wp14:anchorId="138ADA5C" wp14:editId="76E97408">
+            <wp:simplePos x="0" y="0"/>
+            <wp:positionH relativeFrom="column">
+              <wp:posOffset>-1962</wp:posOffset>
+            </wp:positionH>
+            <wp:positionV relativeFrom="paragraph">
+              <wp:posOffset>322</wp:posOffset>
+            </wp:positionV>
+            <wp:extent cx="5612130" cy="6661785"/>
+            <wp:effectExtent l="19050" t="19050" r="26670" b="24765"/>
+            <wp:wrapSquare wrapText="bothSides"/>
+            <wp:docPr id="3" name="Imagen 3"/>
+            <wp:cNvGraphicFramePr>
+              <a:graphicFrameLocks xmlns:a="http://schemas.openxmlformats.org/drawingml/2006/main" noChangeAspect="1"/>
+            </wp:cNvGraphicFramePr>
+            <a:graphic xmlns:a="http://schemas.openxmlformats.org/drawingml/2006/main">
+              <a:graphicData uri="http://schemas.openxmlformats.org/drawingml/2006/picture">
+                <pic:pic xmlns:pic="http://schemas.openxmlformats.org/drawingml/2006/picture">
+                  <pic:nvPicPr>
+                    <pic:cNvPr id="3" name="Sprint 3. Evidencia Avance Tareas Jira.jpg"/>
+                    <pic:cNvPicPr/>
+                  </pic:nvPicPr>
+                  <pic:blipFill>
+                    <a:blip r:embed="rId55" cstate="print">
+                      <a:extLst>
+                        <a:ext uri="{28A0092B-C50C-407E-A947-70E740481C1C}">
+                          <a14:useLocalDpi xmlns:a14="http://schemas.microsoft.com/office/drawing/2010/main" val="0"/>
+                        </a:ext>
+                      </a:extLst>
+                    </a:blip>
+                    <a:stretch>
+                      <a:fillRect/>
+                    </a:stretch>
+                  </pic:blipFill>
+                  <pic:spPr>
+                    <a:xfrm>
+                      <a:off x="0" y="0"/>
+                      <a:ext cx="5612130" cy="6661785"/>
+                    </a:xfrm>
+                    <a:prstGeom prst="rect">
+                      <a:avLst/>
+                    </a:prstGeom>
+                    <a:ln w="12700">
+                      <a:solidFill>
+                        <a:schemeClr val="tx2"/>
+                      </a:solidFill>
+                    </a:ln>
+                  </pic:spPr>
+                </pic:pic>
+              </a:graphicData>
+            </a:graphic>
+            <wp14:sizeRelH relativeFrom="page">
+              <wp14:pctWidth>0</wp14:pctWidth>
+            </wp14:sizeRelH>
+            <wp14:sizeRelV relativeFrom="page">
+              <wp14:pctHeight>0</wp14:pctHeight>
+            </wp14:sizeRelV>
+          </wp:anchor>
+        </w:drawing>
+      </w:r>
     </w:p>
     <w:p>
       <w:pPr>
@@ -15671,45 +15743,17 @@
     <w:p>
       <w:pPr>
         <w:spacing w:line="276" w:lineRule="auto"/>
-        <w:jc w:val="both"/>
-        <w:rPr>
-          <w:rFonts w:cstheme="minorHAnsi"/>
+        <w:jc w:val="center"/>
+        <w:rPr>
           <w:b/>
           <w:bCs/>
-          <w:color w:val="000000" w:themeColor="text1"/>
-          <w:sz w:val="24"/>
-          <w:szCs w:val="24"/>
-          <w:lang w:val="es-CO"/>
-        </w:rPr>
-      </w:pPr>
-    </w:p>
-    <w:p>
-      <w:pPr>
-        <w:spacing w:line="276" w:lineRule="auto"/>
-        <w:jc w:val="both"/>
-        <w:rPr>
-          <w:rFonts w:cstheme="minorHAnsi"/>
-          <w:b/>
-          <w:bCs/>
-          <w:color w:val="000000" w:themeColor="text1"/>
-          <w:sz w:val="24"/>
-          <w:szCs w:val="24"/>
-          <w:lang w:val="es-CO"/>
-        </w:rPr>
-      </w:pPr>
-    </w:p>
-    <w:p>
-      <w:pPr>
-        <w:spacing w:line="276" w:lineRule="auto"/>
-        <w:jc w:val="center"/>
-        <w:rPr>
-          <w:b/>
-          <w:bCs/>
-          <w:sz w:val="24"/>
-          <w:szCs w:val="24"/>
-          <w:lang w:val="es-CO"/>
-        </w:rPr>
-      </w:pPr>
+          <w:sz w:val="24"/>
+          <w:szCs w:val="24"/>
+          <w:lang w:val="es-CO"/>
+        </w:rPr>
+      </w:pPr>
+      <w:bookmarkStart w:id="0" w:name="_GoBack"/>
+      <w:bookmarkEnd w:id="0"/>
     </w:p>
     <w:p>
       <w:pPr>
@@ -15792,7 +15836,7 @@
             <w:noProof/>
             <w:lang w:val="es-ES"/>
           </w:rPr>
-          <w:t>13</w:t>
+          <w:t>14</w:t>
         </w:r>
         <w:r>
           <w:fldChar w:fldCharType="end"/>

</xml_diff>